<commit_message>
green roof dataset raw & annotated
</commit_message>
<xml_diff>
--- a/data/green roofs/possible dataset.docx
+++ b/data/green roofs/possible dataset.docx
@@ -23,6 +23,8 @@
         </w:rPr>
         <w:t>Brudermann &amp; Sangakool</w:t>
       </w:r>
+      <w:bookmarkStart w:id="0" w:name="_GoBack"/>
+      <w:bookmarkEnd w:id="0"/>
     </w:p>
     <w:p>
       <w:pPr>
@@ -714,17 +716,7 @@
           <w:sz w:val="22"/>
           <w:szCs w:val="22"/>
         </w:rPr>
-        <w:t>a). Intensive roofs are characterized by their greater weight (200–500 kg/m2), high capital cost ($540/m2), high irrigation requirements, fertigation, and maintenance requirement. On the other hand, extensi</w:t>
-      </w:r>
-      <w:bookmarkStart w:id="0" w:name="_GoBack"/>
-      <w:bookmarkEnd w:id="0"/>
-      <w:r>
-        <w:rPr>
-          <w:rFonts w:asciiTheme="majorHAnsi" w:hAnsiTheme="majorHAnsi" w:cstheme="majorHAnsi"/>
-          <w:sz w:val="22"/>
-          <w:szCs w:val="22"/>
-        </w:rPr>
-        <w:t>ve green roofs are often not accessible, consisting of low-growing plants such as succulents, herbs, and grasses (</w:t>
+        <w:t>a). Intensive roofs are characterized by their greater weight (200–500 kg/m2), high capital cost ($540/m2), high irrigation requirements, fertigation, and maintenance requirement. On the other hand, extensive green roofs are often not accessible, consisting of low-growing plants such as succulents, herbs, and grasses (</w:t>
       </w:r>
       <w:hyperlink r:id="rId7" w:anchor="fig_body_display_buildings-09-00079-f001" w:history="1">
         <w:r>
@@ -915,7 +907,6 @@
         <w:t xml:space="preserve">, Castell &amp; </w:t>
       </w:r>
       <w:proofErr w:type="spellStart"/>
-      <w:proofErr w:type="gramStart"/>
       <w:r>
         <w:rPr>
           <w:rFonts w:asciiTheme="majorHAnsi" w:eastAsia="Times New Roman" w:hAnsiTheme="majorHAnsi" w:cstheme="majorHAnsi"/>
@@ -933,17 +924,7 @@
           <w:szCs w:val="22"/>
           <w:lang w:val="en-US" w:eastAsia="nl-NL"/>
         </w:rPr>
-        <w:t xml:space="preserve">  (</w:t>
-      </w:r>
-      <w:proofErr w:type="gramEnd"/>
-      <w:r>
-        <w:rPr>
-          <w:rFonts w:asciiTheme="majorHAnsi" w:eastAsia="Times New Roman" w:hAnsiTheme="majorHAnsi" w:cstheme="majorHAnsi"/>
-          <w:sz w:val="22"/>
-          <w:szCs w:val="22"/>
-          <w:lang w:val="en-US" w:eastAsia="nl-NL"/>
-        </w:rPr>
-        <w:t xml:space="preserve">2016). </w:t>
+        <w:t xml:space="preserve">  (2016). </w:t>
       </w:r>
     </w:p>
     <w:p>
@@ -1037,27 +1018,7 @@
           <w:szCs w:val="22"/>
           <w:lang w:val="en-US" w:eastAsia="nl-NL"/>
         </w:rPr>
-        <w:t xml:space="preserve">Todorov, Driscoll &amp; </w:t>
-      </w:r>
-      <w:proofErr w:type="gramStart"/>
-      <w:r>
-        <w:rPr>
-          <w:rFonts w:asciiTheme="majorHAnsi" w:eastAsia="Times New Roman" w:hAnsiTheme="majorHAnsi" w:cstheme="majorHAnsi"/>
-          <w:sz w:val="22"/>
-          <w:szCs w:val="22"/>
-          <w:lang w:val="en-US" w:eastAsia="nl-NL"/>
-        </w:rPr>
-        <w:t>Todorova  (</w:t>
-      </w:r>
-      <w:proofErr w:type="gramEnd"/>
-      <w:r>
-        <w:rPr>
-          <w:rFonts w:asciiTheme="majorHAnsi" w:eastAsia="Times New Roman" w:hAnsiTheme="majorHAnsi" w:cstheme="majorHAnsi"/>
-          <w:sz w:val="22"/>
-          <w:szCs w:val="22"/>
-          <w:lang w:val="en-US" w:eastAsia="nl-NL"/>
-        </w:rPr>
-        <w:t xml:space="preserve">2018). </w:t>
+        <w:t xml:space="preserve">Todorov, Driscoll &amp; Todorova  (2018). </w:t>
       </w:r>
     </w:p>
     <w:p>
@@ -1227,27 +1188,7 @@
           <w:szCs w:val="22"/>
           <w:lang w:val="en-US" w:eastAsia="nl-NL"/>
         </w:rPr>
-        <w:t>) and maintenance costs (</w:t>
-      </w:r>
-      <w:proofErr w:type="spellStart"/>
-      <w:r>
-        <w:rPr>
-          <w:rFonts w:asciiTheme="majorHAnsi" w:eastAsia="Times New Roman" w:hAnsiTheme="majorHAnsi" w:cstheme="majorHAnsi"/>
-          <w:sz w:val="22"/>
-          <w:szCs w:val="22"/>
-          <w:lang w:val="en-US" w:eastAsia="nl-NL"/>
-        </w:rPr>
-        <w:t>Oberndorfer</w:t>
-      </w:r>
-      <w:proofErr w:type="spellEnd"/>
-      <w:r>
-        <w:rPr>
-          <w:rFonts w:asciiTheme="majorHAnsi" w:eastAsia="Times New Roman" w:hAnsiTheme="majorHAnsi" w:cstheme="majorHAnsi"/>
-          <w:sz w:val="22"/>
-          <w:szCs w:val="22"/>
-          <w:lang w:val="en-US" w:eastAsia="nl-NL"/>
-        </w:rPr>
-        <w:t xml:space="preserve"> et al., </w:t>
+        <w:t>) and maintenance costs (Oberndorfer et al., </w:t>
       </w:r>
       <w:hyperlink r:id="rId13" w:anchor="hyp13175-bib-0032" w:history="1">
         <w:r>

</xml_diff>